<commit_message>
Secure Part and Documentation
</commit_message>
<xml_diff>
--- a/docs/Dokumentation.docx
+++ b/docs/Dokumentation.docx
@@ -69,7 +69,7 @@
           <w:r>
             <w:fldChar w:fldCharType="separate"/>
           </w:r>
-          <w:hyperlink w:anchor="_Toc501958242" w:history="1">
+          <w:hyperlink w:anchor="_Toc502074854" w:history="1">
             <w:r>
               <w:rPr>
                 <w:rStyle w:val="Hyperlink"/>
@@ -96,7 +96,7 @@
                 <w:noProof/>
                 <w:webHidden/>
               </w:rPr>
-              <w:instrText xml:space="preserve"> PAGEREF _Toc501958242 \h </w:instrText>
+              <w:instrText xml:space="preserve"> PAGEREF _Toc502074854 \h </w:instrText>
             </w:r>
             <w:r>
               <w:rPr>
@@ -139,7 +139,7 @@
               <w:lang w:eastAsia="de-CH"/>
             </w:rPr>
           </w:pPr>
-          <w:hyperlink w:anchor="_Toc501958243" w:history="1">
+          <w:hyperlink w:anchor="_Toc502074855" w:history="1">
             <w:r>
               <w:rPr>
                 <w:rStyle w:val="Hyperlink"/>
@@ -166,7 +166,7 @@
                 <w:noProof/>
                 <w:webHidden/>
               </w:rPr>
-              <w:instrText xml:space="preserve"> PAGEREF _Toc501958243 \h </w:instrText>
+              <w:instrText xml:space="preserve"> PAGEREF _Toc502074855 \h </w:instrText>
             </w:r>
             <w:r>
               <w:rPr>
@@ -209,13 +209,13 @@
               <w:lang w:eastAsia="de-CH"/>
             </w:rPr>
           </w:pPr>
-          <w:hyperlink w:anchor="_Toc501958244" w:history="1">
+          <w:hyperlink w:anchor="_Toc502074856" w:history="1">
             <w:r>
               <w:rPr>
                 <w:rStyle w:val="Hyperlink"/>
                 <w:noProof/>
               </w:rPr>
-              <w:t>Lösungen</w:t>
+              <w:t>Problembehebung</w:t>
             </w:r>
             <w:r>
               <w:rPr>
@@ -236,7 +236,7 @@
                 <w:noProof/>
                 <w:webHidden/>
               </w:rPr>
-              <w:instrText xml:space="preserve"> PAGEREF _Toc501958244 \h </w:instrText>
+              <w:instrText xml:space="preserve"> PAGEREF _Toc502074856 \h </w:instrText>
             </w:r>
             <w:r>
               <w:rPr>
@@ -256,7 +256,147 @@
                 <w:noProof/>
                 <w:webHidden/>
               </w:rPr>
-              <w:t>4</w:t>
+              <w:t>5</w:t>
+            </w:r>
+            <w:r>
+              <w:rPr>
+                <w:noProof/>
+                <w:webHidden/>
+              </w:rPr>
+              <w:fldChar w:fldCharType="end"/>
+            </w:r>
+          </w:hyperlink>
+        </w:p>
+        <w:p>
+          <w:pPr>
+            <w:pStyle w:val="Verzeichnis2"/>
+            <w:tabs>
+              <w:tab w:val="right" w:leader="dot" w:pos="9062"/>
+            </w:tabs>
+            <w:rPr>
+              <w:rFonts w:eastAsiaTheme="minorEastAsia"/>
+              <w:noProof/>
+              <w:lang w:eastAsia="de-CH"/>
+            </w:rPr>
+          </w:pPr>
+          <w:hyperlink w:anchor="_Toc502074857" w:history="1">
+            <w:r>
+              <w:rPr>
+                <w:rStyle w:val="Hyperlink"/>
+                <w:noProof/>
+              </w:rPr>
+              <w:t>Passwort in DB</w:t>
+            </w:r>
+            <w:r>
+              <w:rPr>
+                <w:noProof/>
+                <w:webHidden/>
+              </w:rPr>
+              <w:tab/>
+            </w:r>
+            <w:r>
+              <w:rPr>
+                <w:noProof/>
+                <w:webHidden/>
+              </w:rPr>
+              <w:fldChar w:fldCharType="begin"/>
+            </w:r>
+            <w:r>
+              <w:rPr>
+                <w:noProof/>
+                <w:webHidden/>
+              </w:rPr>
+              <w:instrText xml:space="preserve"> PAGEREF _Toc502074857 \h </w:instrText>
+            </w:r>
+            <w:r>
+              <w:rPr>
+                <w:noProof/>
+                <w:webHidden/>
+              </w:rPr>
+            </w:r>
+            <w:r>
+              <w:rPr>
+                <w:noProof/>
+                <w:webHidden/>
+              </w:rPr>
+              <w:fldChar w:fldCharType="separate"/>
+            </w:r>
+            <w:r>
+              <w:rPr>
+                <w:noProof/>
+                <w:webHidden/>
+              </w:rPr>
+              <w:t>5</w:t>
+            </w:r>
+            <w:r>
+              <w:rPr>
+                <w:noProof/>
+                <w:webHidden/>
+              </w:rPr>
+              <w:fldChar w:fldCharType="end"/>
+            </w:r>
+          </w:hyperlink>
+        </w:p>
+        <w:p>
+          <w:pPr>
+            <w:pStyle w:val="Verzeichnis2"/>
+            <w:tabs>
+              <w:tab w:val="right" w:leader="dot" w:pos="9062"/>
+            </w:tabs>
+            <w:rPr>
+              <w:rFonts w:eastAsiaTheme="minorEastAsia"/>
+              <w:noProof/>
+              <w:lang w:eastAsia="de-CH"/>
+            </w:rPr>
+          </w:pPr>
+          <w:hyperlink w:anchor="_Toc502074858" w:history="1">
+            <w:r>
+              <w:rPr>
+                <w:rStyle w:val="Hyperlink"/>
+                <w:noProof/>
+              </w:rPr>
+              <w:t>Login</w:t>
+            </w:r>
+            <w:r>
+              <w:rPr>
+                <w:noProof/>
+                <w:webHidden/>
+              </w:rPr>
+              <w:tab/>
+            </w:r>
+            <w:r>
+              <w:rPr>
+                <w:noProof/>
+                <w:webHidden/>
+              </w:rPr>
+              <w:fldChar w:fldCharType="begin"/>
+            </w:r>
+            <w:r>
+              <w:rPr>
+                <w:noProof/>
+                <w:webHidden/>
+              </w:rPr>
+              <w:instrText xml:space="preserve"> PAGEREF _Toc502074858 \h </w:instrText>
+            </w:r>
+            <w:r>
+              <w:rPr>
+                <w:noProof/>
+                <w:webHidden/>
+              </w:rPr>
+            </w:r>
+            <w:r>
+              <w:rPr>
+                <w:noProof/>
+                <w:webHidden/>
+              </w:rPr>
+              <w:fldChar w:fldCharType="separate"/>
+            </w:r>
+            <w:r>
+              <w:rPr>
+                <w:noProof/>
+                <w:webHidden/>
+              </w:rPr>
+              <w:t>6</w:t>
             </w:r>
             <w:r>
               <w:rPr>
@@ -289,7 +429,7 @@
       <w:pPr>
         <w:pStyle w:val="berschrift1"/>
       </w:pPr>
-      <w:bookmarkStart w:id="0" w:name="_Toc501958242"/>
+      <w:bookmarkStart w:id="0" w:name="_Toc502074854"/>
       <w:r>
         <w:lastRenderedPageBreak/>
         <w:t>Die Applikation</w:t>
@@ -318,7 +458,7 @@
       <w:pPr>
         <w:pStyle w:val="berschrift1"/>
       </w:pPr>
-      <w:bookmarkStart w:id="1" w:name="_Toc501958243"/>
+      <w:bookmarkStart w:id="1" w:name="_Toc502074855"/>
       <w:r>
         <w:lastRenderedPageBreak/>
         <w:t>Sicherheitsanalyse</w:t>
@@ -601,8 +741,6 @@
             <w:r>
               <w:t>Serverseitige Feldüberprüfung vor dem Ausführen des SQL-Syntax</w:t>
             </w:r>
-            <w:bookmarkStart w:id="2" w:name="_GoBack"/>
-            <w:bookmarkEnd w:id="2"/>
           </w:p>
         </w:tc>
       </w:tr>
@@ -660,7 +798,16 @@
           <w:tcPr>
             <w:tcW w:w="2404" w:type="dxa"/>
           </w:tcPr>
-          <w:p/>
+          <w:p>
+            <w:r>
+              <w:t>Prepared Statements</w:t>
+            </w:r>
+          </w:p>
+          <w:p>
+            <w:r>
+              <w:t>Serverseitige Feldüberprüfung vor dem Ausführen des SQL-Syntax</w:t>
+            </w:r>
+          </w:p>
         </w:tc>
       </w:tr>
       <w:tr>
@@ -712,7 +859,14 @@
           <w:tcPr>
             <w:tcW w:w="2404" w:type="dxa"/>
           </w:tcPr>
-          <w:p/>
+          <w:p>
+            <w:r>
+              <w:t xml:space="preserve">Strikte Feldüberprüfung </w:t>
+            </w:r>
+            <w:r>
+              <w:t>und somit diverse Zeichen verbieten.</w:t>
+            </w:r>
+          </w:p>
         </w:tc>
       </w:tr>
       <w:tr>
@@ -756,21 +910,1852 @@
           <w:tcPr>
             <w:tcW w:w="2404" w:type="dxa"/>
           </w:tcPr>
-          <w:p/>
+          <w:p>
+            <w:r>
+              <w:t>Zu einem Passwortfeld machen.</w:t>
+            </w:r>
+          </w:p>
         </w:tc>
       </w:tr>
     </w:tbl>
     <w:p/>
     <w:p>
+      <w:r>
+        <w:br w:type="page"/>
+      </w:r>
+    </w:p>
+    <w:p>
       <w:pPr>
         <w:pStyle w:val="berschrift1"/>
       </w:pPr>
-      <w:bookmarkStart w:id="3" w:name="_Toc501958244"/>
-      <w:r>
-        <w:t>Lösungen</w:t>
+      <w:bookmarkStart w:id="2" w:name="_Toc502074856"/>
+      <w:r>
+        <w:lastRenderedPageBreak/>
+        <w:t>Problembehebung</w:t>
+      </w:r>
+      <w:bookmarkEnd w:id="2"/>
+    </w:p>
+    <w:p>
+      <w:pPr>
+        <w:pStyle w:val="berschrift2"/>
+      </w:pPr>
+      <w:bookmarkStart w:id="3" w:name="_Toc502074857"/>
+      <w:r>
+        <w:t>Passwort in DB</w:t>
       </w:r>
       <w:bookmarkEnd w:id="3"/>
     </w:p>
+    <w:p>
+      <w:r>
+        <w:t>Das Passwort in der DB wurde nicht verschlüsselt, es steht im Klartext in der Datenbanktabelle drinnen. Sollte ein Hacker aus der Datenbank Daten entnehmen können, so ist dies danach ohne verschlüsseltes Passwort noch einfacher, die Accounts zu stehlen.</w:t>
+      </w:r>
+    </w:p>
+    <w:p>
+      <w:r>
+        <w:rPr>
+          <w:noProof/>
+        </w:rPr>
+        <w:drawing>
+          <wp:inline distT="0" distB="0" distL="0" distR="0" wp14:anchorId="6303A05C" wp14:editId="1D2BDDDD">
+            <wp:extent cx="5610225" cy="1095375"/>
+            <wp:effectExtent l="0" t="0" r="9525" b="9525"/>
+            <wp:docPr id="1" name="Grafik 1"/>
+            <wp:cNvGraphicFramePr>
+              <a:graphicFrameLocks xmlns:a="http://schemas.openxmlformats.org/drawingml/2006/main" noChangeAspect="1"/>
+            </wp:cNvGraphicFramePr>
+            <a:graphic xmlns:a="http://schemas.openxmlformats.org/drawingml/2006/main">
+              <a:graphicData uri="http://schemas.openxmlformats.org/drawingml/2006/picture">
+                <pic:pic xmlns:pic="http://schemas.openxmlformats.org/drawingml/2006/picture">
+                  <pic:nvPicPr>
+                    <pic:cNvPr id="1" name=""/>
+                    <pic:cNvPicPr/>
+                  </pic:nvPicPr>
+                  <pic:blipFill>
+                    <a:blip r:embed="rId6"/>
+                    <a:stretch>
+                      <a:fillRect/>
+                    </a:stretch>
+                  </pic:blipFill>
+                  <pic:spPr>
+                    <a:xfrm>
+                      <a:off x="0" y="0"/>
+                      <a:ext cx="5610225" cy="1095375"/>
+                    </a:xfrm>
+                    <a:prstGeom prst="rect">
+                      <a:avLst/>
+                    </a:prstGeom>
+                  </pic:spPr>
+                </pic:pic>
+              </a:graphicData>
+            </a:graphic>
+          </wp:inline>
+        </w:drawing>
+      </w:r>
+    </w:p>
+    <w:p>
+      <w:r>
+        <w:t xml:space="preserve">Um es nun den Hackern noch schwerer zu machen, die Accounts zu stehlen, werden wir die Passwörter verschlüsseln und zwar mit der Hash-Funktion. </w:t>
+      </w:r>
+      <w:r>
+        <w:t xml:space="preserve">Leider ist ein einfacher Hash des Passworts auch nicht mehr sicher, da man diese Zeichenfolgen auf Webseiten leicht entziffern kann. Vor allem einfache Passwörter wie «abcdefg» oder «1234678» können somit sehr einfach entschlüsselt werden. </w:t>
+      </w:r>
+      <w:r>
+        <w:t xml:space="preserve">Damit dies nicht mehr so leicht passieren kann, fügen wir noch einen «Salt» dazu, dies ist ein zusätzlicher Schlüssel, welcher zusammen mit dem Passwort </w:t>
+      </w:r>
+      <w:r>
+        <w:t>gehasht und in die Datenbank geschrieben wird.</w:t>
+      </w:r>
+      <w:r>
+        <w:t xml:space="preserve"> Wir nehmen die ID des Benutzers dafür. Wenn nun beim nächsten Mal der Benutzer sich anmelden will, so ist nur das Passwort nicht mehr genügend, weil es nun den Schlüssel nun auch benötigt.</w:t>
+      </w:r>
+    </w:p>
+    <w:p>
+      <w:r>
+        <w:t>Die Funktion für die endgültige Verschlüsselung sieht dann so aus:</w:t>
+      </w:r>
+    </w:p>
+    <w:p>
+      <w:pPr>
+        <w:spacing w:after="0"/>
+        <w:rPr>
+          <w:rFonts w:ascii="Courier New" w:hAnsi="Courier New" w:cs="Courier New"/>
+          <w:lang w:val="en-US"/>
+        </w:rPr>
+      </w:pPr>
+      <w:r>
+        <w:rPr>
+          <w:rFonts w:ascii="Courier New" w:hAnsi="Courier New" w:cs="Courier New"/>
+          <w:lang w:val="en-US"/>
+        </w:rPr>
+        <w:t>$pw = "panda";</w:t>
+      </w:r>
+    </w:p>
+    <w:p>
+      <w:pPr>
+        <w:spacing w:after="0"/>
+        <w:rPr>
+          <w:rFonts w:ascii="Courier New" w:hAnsi="Courier New" w:cs="Courier New"/>
+          <w:lang w:val="en-US"/>
+        </w:rPr>
+      </w:pPr>
+      <w:r>
+        <w:rPr>
+          <w:rFonts w:ascii="Courier New" w:hAnsi="Courier New" w:cs="Courier New"/>
+          <w:lang w:val="en-US"/>
+        </w:rPr>
+        <w:t>$id = 2;</w:t>
+      </w:r>
+    </w:p>
+    <w:p>
+      <w:pPr>
+        <w:spacing w:after="0"/>
+        <w:rPr>
+          <w:rFonts w:ascii="Courier New" w:hAnsi="Courier New" w:cs="Courier New"/>
+          <w:lang w:val="en-US"/>
+        </w:rPr>
+      </w:pPr>
+      <w:proofErr w:type="spellStart"/>
+      <w:r>
+        <w:rPr>
+          <w:rFonts w:ascii="Courier New" w:hAnsi="Courier New" w:cs="Courier New"/>
+          <w:lang w:val="en-US"/>
+        </w:rPr>
+        <w:t>password_</w:t>
+      </w:r>
+      <w:proofErr w:type="gramStart"/>
+      <w:r>
+        <w:rPr>
+          <w:rFonts w:ascii="Courier New" w:hAnsi="Courier New" w:cs="Courier New"/>
+          <w:lang w:val="en-US"/>
+        </w:rPr>
+        <w:t>hash</w:t>
+      </w:r>
+      <w:proofErr w:type="spellEnd"/>
+      <w:r>
+        <w:rPr>
+          <w:rFonts w:ascii="Courier New" w:hAnsi="Courier New" w:cs="Courier New"/>
+          <w:lang w:val="en-US"/>
+        </w:rPr>
+        <w:t>(</w:t>
+      </w:r>
+      <w:proofErr w:type="gramEnd"/>
+      <w:r>
+        <w:rPr>
+          <w:rFonts w:ascii="Courier New" w:hAnsi="Courier New" w:cs="Courier New"/>
+          <w:lang w:val="en-US"/>
+        </w:rPr>
+        <w:t>$</w:t>
+      </w:r>
+      <w:proofErr w:type="spellStart"/>
+      <w:r>
+        <w:rPr>
+          <w:rFonts w:ascii="Courier New" w:hAnsi="Courier New" w:cs="Courier New"/>
+          <w:lang w:val="en-US"/>
+        </w:rPr>
+        <w:t>pw.$id</w:t>
+      </w:r>
+      <w:proofErr w:type="spellEnd"/>
+      <w:r>
+        <w:rPr>
+          <w:rFonts w:ascii="Courier New" w:hAnsi="Courier New" w:cs="Courier New"/>
+          <w:lang w:val="en-US"/>
+        </w:rPr>
+        <w:t>, PASSWORD_DEFAULT);</w:t>
+      </w:r>
+    </w:p>
+    <w:p>
+      <w:pPr>
+        <w:spacing w:after="0"/>
+        <w:rPr>
+          <w:rFonts w:ascii="Courier New" w:hAnsi="Courier New" w:cs="Courier New"/>
+          <w:lang w:val="en-US"/>
+        </w:rPr>
+      </w:pPr>
+    </w:p>
+    <w:p>
+      <w:pPr>
+        <w:spacing w:after="0"/>
+        <w:rPr>
+          <w:rFonts w:ascii="Courier New" w:hAnsi="Courier New" w:cs="Courier New"/>
+          <w:lang w:val="en-US"/>
+        </w:rPr>
+      </w:pPr>
+      <w:r>
+        <w:rPr>
+          <w:rFonts w:ascii="Courier New" w:hAnsi="Courier New" w:cs="Courier New"/>
+          <w:lang w:val="en-US"/>
+        </w:rPr>
+        <w:t>‘panda’</w:t>
+      </w:r>
+      <w:r>
+        <w:rPr>
+          <w:rFonts w:ascii="Courier New" w:hAnsi="Courier New" w:cs="Courier New"/>
+          <w:lang w:val="en-US"/>
+        </w:rPr>
+        <w:t>.</w:t>
+      </w:r>
+      <w:r>
+        <w:rPr>
+          <w:rFonts w:ascii="Courier New" w:hAnsi="Courier New" w:cs="Courier New"/>
+          <w:lang w:val="en-US"/>
+        </w:rPr>
+        <w:t xml:space="preserve">2 =&gt; </w:t>
+      </w:r>
+      <w:r>
+        <w:rPr>
+          <w:rFonts w:ascii="Courier New" w:hAnsi="Courier New" w:cs="Courier New"/>
+          <w:lang w:val="en-US"/>
+        </w:rPr>
+        <w:t>$2y$10$TgeKCByl37aIymYWI/149.U5b/QyJLkUDiF7jJpafIsvC94.HBpOq</w:t>
+      </w:r>
+    </w:p>
+    <w:p>
+      <w:pPr>
+        <w:spacing w:after="0"/>
+        <w:rPr>
+          <w:rFonts w:ascii="Courier New" w:hAnsi="Courier New" w:cs="Courier New"/>
+          <w:lang w:val="en-US"/>
+        </w:rPr>
+      </w:pPr>
+    </w:p>
+    <w:p>
+      <w:r>
+        <w:t>Die Tabelle sieht nun so a</w:t>
+      </w:r>
+      <w:r>
+        <w:t>us:</w:t>
+      </w:r>
+    </w:p>
+    <w:p>
+      <w:r>
+        <w:rPr>
+          <w:noProof/>
+        </w:rPr>
+        <w:drawing>
+          <wp:inline distT="0" distB="0" distL="0" distR="0" wp14:anchorId="319D5935" wp14:editId="4E46E09A">
+            <wp:extent cx="5760720" cy="698500"/>
+            <wp:effectExtent l="0" t="0" r="0" b="6350"/>
+            <wp:docPr id="2" name="Grafik 2"/>
+            <wp:cNvGraphicFramePr>
+              <a:graphicFrameLocks xmlns:a="http://schemas.openxmlformats.org/drawingml/2006/main" noChangeAspect="1"/>
+            </wp:cNvGraphicFramePr>
+            <a:graphic xmlns:a="http://schemas.openxmlformats.org/drawingml/2006/main">
+              <a:graphicData uri="http://schemas.openxmlformats.org/drawingml/2006/picture">
+                <pic:pic xmlns:pic="http://schemas.openxmlformats.org/drawingml/2006/picture">
+                  <pic:nvPicPr>
+                    <pic:cNvPr id="1" name=""/>
+                    <pic:cNvPicPr/>
+                  </pic:nvPicPr>
+                  <pic:blipFill>
+                    <a:blip r:embed="rId7"/>
+                    <a:stretch>
+                      <a:fillRect/>
+                    </a:stretch>
+                  </pic:blipFill>
+                  <pic:spPr>
+                    <a:xfrm>
+                      <a:off x="0" y="0"/>
+                      <a:ext cx="5760720" cy="698500"/>
+                    </a:xfrm>
+                    <a:prstGeom prst="rect">
+                      <a:avLst/>
+                    </a:prstGeom>
+                  </pic:spPr>
+                </pic:pic>
+              </a:graphicData>
+            </a:graphic>
+          </wp:inline>
+        </w:drawing>
+      </w:r>
+    </w:p>
+    <w:p>
+      <w:r>
+        <w:br w:type="page"/>
+      </w:r>
+    </w:p>
+    <w:p>
+      <w:pPr>
+        <w:pStyle w:val="berschrift2"/>
+        <w:rPr>
+          <w:rFonts w:eastAsiaTheme="minorHAnsi"/>
+        </w:rPr>
+      </w:pPr>
+      <w:bookmarkStart w:id="4" w:name="_Toc502074858"/>
+      <w:r>
+        <w:rPr>
+          <w:rFonts w:eastAsiaTheme="minorHAnsi"/>
+        </w:rPr>
+        <w:lastRenderedPageBreak/>
+        <w:t>Login</w:t>
+      </w:r>
+      <w:bookmarkEnd w:id="4"/>
+    </w:p>
+    <w:p>
+      <w:r>
+        <w:t>D</w:t>
+      </w:r>
+      <w:r>
+        <w:t xml:space="preserve">er darauffolgende SQL-Syntax lässt SQL-Injections zu. </w:t>
+      </w:r>
+      <w:r>
+        <w:t>Folgende Eingriffe sind dann möglich:</w:t>
+      </w:r>
+    </w:p>
+    <w:p>
+      <w:pPr>
+        <w:pStyle w:val="Listenabsatz"/>
+        <w:numPr>
+          <w:ilvl w:val="0"/>
+          <w:numId w:val="1"/>
+        </w:numPr>
+      </w:pPr>
+      <w:r>
+        <w:t>Benutzer kann sich selbst zum Admin machen</w:t>
+      </w:r>
+    </w:p>
+    <w:p>
+      <w:pPr>
+        <w:pStyle w:val="Listenabsatz"/>
+        <w:numPr>
+          <w:ilvl w:val="0"/>
+          <w:numId w:val="1"/>
+        </w:numPr>
+      </w:pPr>
+      <w:r>
+        <w:t>Passwörter von anderen Benutzern ändern</w:t>
+      </w:r>
+    </w:p>
+    <w:p>
+      <w:pPr>
+        <w:pStyle w:val="Listenabsatz"/>
+        <w:numPr>
+          <w:ilvl w:val="0"/>
+          <w:numId w:val="1"/>
+        </w:numPr>
+      </w:pPr>
+      <w:r>
+        <w:t>Benutzer löschen</w:t>
+      </w:r>
+    </w:p>
+    <w:p>
+      <w:r>
+        <w:t>Der aktuelle SQL-Query sieht so aus:</w:t>
+      </w:r>
+    </w:p>
+    <w:p>
+      <w:pPr>
+        <w:spacing w:after="0"/>
+        <w:rPr>
+          <w:rFonts w:ascii="Courier New" w:hAnsi="Courier New" w:cs="Courier New"/>
+        </w:rPr>
+      </w:pPr>
+      <w:r>
+        <w:rPr>
+          <w:rFonts w:ascii="Courier New" w:hAnsi="Courier New" w:cs="Courier New"/>
+        </w:rPr>
+        <w:t>$</w:t>
+      </w:r>
+      <w:proofErr w:type="spellStart"/>
+      <w:r>
+        <w:rPr>
+          <w:rFonts w:ascii="Courier New" w:hAnsi="Courier New" w:cs="Courier New"/>
+        </w:rPr>
+        <w:t>username</w:t>
+      </w:r>
+      <w:proofErr w:type="spellEnd"/>
+      <w:r>
+        <w:rPr>
+          <w:rFonts w:ascii="Courier New" w:hAnsi="Courier New" w:cs="Courier New"/>
+        </w:rPr>
+        <w:t xml:space="preserve"> = ‘</w:t>
+      </w:r>
+      <w:proofErr w:type="spellStart"/>
+      <w:r>
+        <w:rPr>
+          <w:rFonts w:ascii="Courier New" w:hAnsi="Courier New" w:cs="Courier New"/>
+        </w:rPr>
+        <w:t>cassandra</w:t>
+      </w:r>
+      <w:proofErr w:type="spellEnd"/>
+      <w:r>
+        <w:rPr>
+          <w:rFonts w:ascii="Courier New" w:hAnsi="Courier New" w:cs="Courier New"/>
+        </w:rPr>
+        <w:t>’</w:t>
+      </w:r>
+      <w:r>
+        <w:rPr>
+          <w:rFonts w:ascii="Courier New" w:hAnsi="Courier New" w:cs="Courier New"/>
+        </w:rPr>
+        <w:t>;</w:t>
+      </w:r>
+    </w:p>
+    <w:p>
+      <w:pPr>
+        <w:spacing w:after="0"/>
+        <w:rPr>
+          <w:rFonts w:ascii="Courier New" w:hAnsi="Courier New" w:cs="Courier New"/>
+        </w:rPr>
+      </w:pPr>
+      <w:r>
+        <w:rPr>
+          <w:rFonts w:ascii="Courier New" w:hAnsi="Courier New" w:cs="Courier New"/>
+        </w:rPr>
+        <w:t>$</w:t>
+      </w:r>
+      <w:proofErr w:type="spellStart"/>
+      <w:r>
+        <w:rPr>
+          <w:rFonts w:ascii="Courier New" w:hAnsi="Courier New" w:cs="Courier New"/>
+        </w:rPr>
+        <w:t>password</w:t>
+      </w:r>
+      <w:proofErr w:type="spellEnd"/>
+      <w:r>
+        <w:rPr>
+          <w:rFonts w:ascii="Courier New" w:hAnsi="Courier New" w:cs="Courier New"/>
+        </w:rPr>
+        <w:t xml:space="preserve"> = ‘</w:t>
+      </w:r>
+      <w:proofErr w:type="spellStart"/>
+      <w:r>
+        <w:rPr>
+          <w:rFonts w:ascii="Courier New" w:hAnsi="Courier New" w:cs="Courier New"/>
+        </w:rPr>
+        <w:t>panda</w:t>
+      </w:r>
+      <w:proofErr w:type="spellEnd"/>
+      <w:r>
+        <w:rPr>
+          <w:rFonts w:ascii="Courier New" w:hAnsi="Courier New" w:cs="Courier New"/>
+        </w:rPr>
+        <w:t>’;</w:t>
+      </w:r>
+    </w:p>
+    <w:p>
+      <w:pPr>
+        <w:spacing w:after="0"/>
+        <w:rPr>
+          <w:rFonts w:ascii="Courier New" w:hAnsi="Courier New" w:cs="Courier New"/>
+        </w:rPr>
+      </w:pPr>
+    </w:p>
+    <w:p>
+      <w:pPr>
+        <w:spacing w:after="0"/>
+        <w:rPr>
+          <w:rFonts w:ascii="Courier New" w:hAnsi="Courier New" w:cs="Courier New"/>
+        </w:rPr>
+      </w:pPr>
+      <w:r>
+        <w:rPr>
+          <w:rFonts w:ascii="Courier New" w:hAnsi="Courier New" w:cs="Courier New"/>
+        </w:rPr>
+        <w:t>$</w:t>
+      </w:r>
+      <w:proofErr w:type="spellStart"/>
+      <w:r>
+        <w:rPr>
+          <w:rFonts w:ascii="Courier New" w:hAnsi="Courier New" w:cs="Courier New"/>
+        </w:rPr>
+        <w:t>sql</w:t>
+      </w:r>
+      <w:proofErr w:type="spellEnd"/>
+      <w:r>
+        <w:rPr>
+          <w:rFonts w:ascii="Courier New" w:hAnsi="Courier New" w:cs="Courier New"/>
+        </w:rPr>
+        <w:t xml:space="preserve"> = "SELECT </w:t>
+      </w:r>
+      <w:proofErr w:type="spellStart"/>
+      <w:r>
+        <w:rPr>
+          <w:rFonts w:ascii="Courier New" w:hAnsi="Courier New" w:cs="Courier New"/>
+        </w:rPr>
+        <w:t>id_user</w:t>
+      </w:r>
+      <w:proofErr w:type="spellEnd"/>
+      <w:r>
+        <w:rPr>
+          <w:rFonts w:ascii="Courier New" w:hAnsi="Courier New" w:cs="Courier New"/>
+        </w:rPr>
+        <w:t xml:space="preserve">, </w:t>
+      </w:r>
+      <w:proofErr w:type="spellStart"/>
+      <w:r>
+        <w:rPr>
+          <w:rFonts w:ascii="Courier New" w:hAnsi="Courier New" w:cs="Courier New"/>
+        </w:rPr>
+        <w:t>benutzername</w:t>
+      </w:r>
+      <w:proofErr w:type="spellEnd"/>
+      <w:r>
+        <w:rPr>
+          <w:rFonts w:ascii="Courier New" w:hAnsi="Courier New" w:cs="Courier New"/>
+        </w:rPr>
+        <w:t xml:space="preserve">, </w:t>
+      </w:r>
+      <w:proofErr w:type="spellStart"/>
+      <w:r>
+        <w:rPr>
+          <w:rFonts w:ascii="Courier New" w:hAnsi="Courier New" w:cs="Courier New"/>
+        </w:rPr>
+        <w:t>passwort</w:t>
+      </w:r>
+      <w:proofErr w:type="spellEnd"/>
+      <w:r>
+        <w:rPr>
+          <w:rFonts w:ascii="Courier New" w:hAnsi="Courier New" w:cs="Courier New"/>
+        </w:rPr>
+        <w:t xml:space="preserve">, </w:t>
+      </w:r>
+      <w:proofErr w:type="spellStart"/>
+      <w:r>
+        <w:rPr>
+          <w:rFonts w:ascii="Courier New" w:hAnsi="Courier New" w:cs="Courier New"/>
+        </w:rPr>
+        <w:t>admin</w:t>
+      </w:r>
+      <w:proofErr w:type="spellEnd"/>
+      <w:r>
+        <w:rPr>
+          <w:rFonts w:ascii="Courier New" w:hAnsi="Courier New" w:cs="Courier New"/>
+        </w:rPr>
+        <w:t xml:space="preserve"> FROM </w:t>
+      </w:r>
+      <w:proofErr w:type="spellStart"/>
+      <w:r>
+        <w:rPr>
+          <w:rFonts w:ascii="Courier New" w:hAnsi="Courier New" w:cs="Courier New"/>
+        </w:rPr>
+        <w:t>user</w:t>
+      </w:r>
+      <w:proofErr w:type="spellEnd"/>
+      <w:r>
+        <w:rPr>
+          <w:rFonts w:ascii="Courier New" w:hAnsi="Courier New" w:cs="Courier New"/>
+        </w:rPr>
+        <w:t xml:space="preserve"> WHERE </w:t>
+      </w:r>
+      <w:proofErr w:type="spellStart"/>
+      <w:r>
+        <w:rPr>
+          <w:rFonts w:ascii="Courier New" w:hAnsi="Courier New" w:cs="Courier New"/>
+        </w:rPr>
+        <w:t>benutzername</w:t>
+      </w:r>
+      <w:proofErr w:type="spellEnd"/>
+      <w:r>
+        <w:rPr>
+          <w:rFonts w:ascii="Courier New" w:hAnsi="Courier New" w:cs="Courier New"/>
+        </w:rPr>
+        <w:t xml:space="preserve"> = '$</w:t>
+      </w:r>
+      <w:proofErr w:type="spellStart"/>
+      <w:r>
+        <w:rPr>
+          <w:rFonts w:ascii="Courier New" w:hAnsi="Courier New" w:cs="Courier New"/>
+        </w:rPr>
+        <w:t>username</w:t>
+      </w:r>
+      <w:proofErr w:type="spellEnd"/>
+      <w:r>
+        <w:rPr>
+          <w:rFonts w:ascii="Courier New" w:hAnsi="Courier New" w:cs="Courier New"/>
+        </w:rPr>
+        <w:t xml:space="preserve">' AND </w:t>
+      </w:r>
+      <w:proofErr w:type="spellStart"/>
+      <w:r>
+        <w:rPr>
+          <w:rFonts w:ascii="Courier New" w:hAnsi="Courier New" w:cs="Courier New"/>
+        </w:rPr>
+        <w:t>passwort</w:t>
+      </w:r>
+      <w:proofErr w:type="spellEnd"/>
+      <w:r>
+        <w:rPr>
+          <w:rFonts w:ascii="Courier New" w:hAnsi="Courier New" w:cs="Courier New"/>
+        </w:rPr>
+        <w:t xml:space="preserve"> = '$</w:t>
+      </w:r>
+      <w:proofErr w:type="spellStart"/>
+      <w:r>
+        <w:rPr>
+          <w:rFonts w:ascii="Courier New" w:hAnsi="Courier New" w:cs="Courier New"/>
+        </w:rPr>
+        <w:t>password</w:t>
+      </w:r>
+      <w:proofErr w:type="spellEnd"/>
+      <w:r>
+        <w:rPr>
+          <w:rFonts w:ascii="Courier New" w:hAnsi="Courier New" w:cs="Courier New"/>
+        </w:rPr>
+        <w:t>'";</w:t>
+      </w:r>
+    </w:p>
+    <w:p/>
+    <w:p>
+      <w:r>
+        <w:t>Besonders die Variable «</w:t>
+      </w:r>
+      <w:proofErr w:type="spellStart"/>
+      <w:r>
+        <w:t>password</w:t>
+      </w:r>
+      <w:proofErr w:type="spellEnd"/>
+      <w:r>
+        <w:t>» kann mit einem zusätzlichen SQL-Code ergänzt werden</w:t>
+      </w:r>
+      <w:r>
+        <w:t>. Die oben genannten Punkte für mögliche Eingriffe werden wir nun alle durchgehen:</w:t>
+      </w:r>
+    </w:p>
+    <w:p>
+      <w:r>
+        <w:t>Sich s</w:t>
+      </w:r>
+      <w:r>
+        <w:t>elbst zum Admin machen:</w:t>
+      </w:r>
+    </w:p>
+    <w:p>
+      <w:pPr>
+        <w:spacing w:after="0"/>
+        <w:rPr>
+          <w:rFonts w:ascii="Courier New" w:hAnsi="Courier New" w:cs="Courier New"/>
+        </w:rPr>
+      </w:pPr>
+      <w:r>
+        <w:rPr>
+          <w:rFonts w:ascii="Courier New" w:hAnsi="Courier New" w:cs="Courier New"/>
+        </w:rPr>
+        <w:t>$</w:t>
+      </w:r>
+      <w:proofErr w:type="spellStart"/>
+      <w:r>
+        <w:rPr>
+          <w:rFonts w:ascii="Courier New" w:hAnsi="Courier New" w:cs="Courier New"/>
+        </w:rPr>
+        <w:t>sql</w:t>
+      </w:r>
+      <w:proofErr w:type="spellEnd"/>
+      <w:r>
+        <w:rPr>
+          <w:rFonts w:ascii="Courier New" w:hAnsi="Courier New" w:cs="Courier New"/>
+        </w:rPr>
+        <w:t xml:space="preserve"> = "SELECT </w:t>
+      </w:r>
+      <w:proofErr w:type="spellStart"/>
+      <w:r>
+        <w:rPr>
+          <w:rFonts w:ascii="Courier New" w:hAnsi="Courier New" w:cs="Courier New"/>
+        </w:rPr>
+        <w:t>id_user</w:t>
+      </w:r>
+      <w:proofErr w:type="spellEnd"/>
+      <w:r>
+        <w:rPr>
+          <w:rFonts w:ascii="Courier New" w:hAnsi="Courier New" w:cs="Courier New"/>
+        </w:rPr>
+        <w:t xml:space="preserve">, </w:t>
+      </w:r>
+      <w:proofErr w:type="spellStart"/>
+      <w:r>
+        <w:rPr>
+          <w:rFonts w:ascii="Courier New" w:hAnsi="Courier New" w:cs="Courier New"/>
+        </w:rPr>
+        <w:t>benutzername</w:t>
+      </w:r>
+      <w:proofErr w:type="spellEnd"/>
+      <w:r>
+        <w:rPr>
+          <w:rFonts w:ascii="Courier New" w:hAnsi="Courier New" w:cs="Courier New"/>
+        </w:rPr>
+        <w:t xml:space="preserve">, </w:t>
+      </w:r>
+      <w:proofErr w:type="spellStart"/>
+      <w:r>
+        <w:rPr>
+          <w:rFonts w:ascii="Courier New" w:hAnsi="Courier New" w:cs="Courier New"/>
+        </w:rPr>
+        <w:t>passwort</w:t>
+      </w:r>
+      <w:proofErr w:type="spellEnd"/>
+      <w:r>
+        <w:rPr>
+          <w:rFonts w:ascii="Courier New" w:hAnsi="Courier New" w:cs="Courier New"/>
+        </w:rPr>
+        <w:t xml:space="preserve">, </w:t>
+      </w:r>
+      <w:proofErr w:type="spellStart"/>
+      <w:r>
+        <w:rPr>
+          <w:rFonts w:ascii="Courier New" w:hAnsi="Courier New" w:cs="Courier New"/>
+        </w:rPr>
+        <w:t>admin</w:t>
+      </w:r>
+      <w:proofErr w:type="spellEnd"/>
+      <w:r>
+        <w:rPr>
+          <w:rFonts w:ascii="Courier New" w:hAnsi="Courier New" w:cs="Courier New"/>
+        </w:rPr>
+        <w:t xml:space="preserve"> FROM </w:t>
+      </w:r>
+      <w:proofErr w:type="spellStart"/>
+      <w:r>
+        <w:rPr>
+          <w:rFonts w:ascii="Courier New" w:hAnsi="Courier New" w:cs="Courier New"/>
+        </w:rPr>
+        <w:t>user</w:t>
+      </w:r>
+      <w:proofErr w:type="spellEnd"/>
+      <w:r>
+        <w:rPr>
+          <w:rFonts w:ascii="Courier New" w:hAnsi="Courier New" w:cs="Courier New"/>
+        </w:rPr>
+        <w:t xml:space="preserve"> WHERE </w:t>
+      </w:r>
+      <w:proofErr w:type="spellStart"/>
+      <w:r>
+        <w:rPr>
+          <w:rFonts w:ascii="Courier New" w:hAnsi="Courier New" w:cs="Courier New"/>
+        </w:rPr>
+        <w:t>benutzername</w:t>
+      </w:r>
+      <w:proofErr w:type="spellEnd"/>
+      <w:r>
+        <w:rPr>
+          <w:rFonts w:ascii="Courier New" w:hAnsi="Courier New" w:cs="Courier New"/>
+        </w:rPr>
+        <w:t xml:space="preserve"> = '</w:t>
+      </w:r>
+      <w:proofErr w:type="spellStart"/>
+      <w:r>
+        <w:rPr>
+          <w:rFonts w:ascii="Courier New" w:hAnsi="Courier New" w:cs="Courier New"/>
+        </w:rPr>
+        <w:t>cassandra</w:t>
+      </w:r>
+      <w:proofErr w:type="spellEnd"/>
+      <w:r>
+        <w:rPr>
+          <w:rFonts w:ascii="Courier New" w:hAnsi="Courier New" w:cs="Courier New"/>
+        </w:rPr>
+        <w:t xml:space="preserve">' AND </w:t>
+      </w:r>
+      <w:proofErr w:type="spellStart"/>
+      <w:r>
+        <w:rPr>
+          <w:rFonts w:ascii="Courier New" w:hAnsi="Courier New" w:cs="Courier New"/>
+        </w:rPr>
+        <w:t>passwort</w:t>
+      </w:r>
+      <w:proofErr w:type="spellEnd"/>
+      <w:r>
+        <w:rPr>
+          <w:rFonts w:ascii="Courier New" w:hAnsi="Courier New" w:cs="Courier New"/>
+        </w:rPr>
+        <w:t xml:space="preserve"> = '</w:t>
+      </w:r>
+      <w:r>
+        <w:rPr>
+          <w:rFonts w:ascii="Courier New" w:hAnsi="Courier New" w:cs="Courier New"/>
+          <w:color w:val="FF0000"/>
+        </w:rPr>
+        <w:t>a</w:t>
+      </w:r>
+      <w:r>
+        <w:rPr>
+          <w:rFonts w:ascii="Courier New" w:hAnsi="Courier New" w:cs="Courier New"/>
+          <w:color w:val="FF0000"/>
+        </w:rPr>
+        <w:t>'</w:t>
+      </w:r>
+      <w:r>
+        <w:rPr>
+          <w:rFonts w:ascii="Courier New" w:hAnsi="Courier New" w:cs="Courier New"/>
+          <w:color w:val="FF0000"/>
+        </w:rPr>
+        <w:t xml:space="preserve">; UPDATE </w:t>
+      </w:r>
+      <w:proofErr w:type="spellStart"/>
+      <w:r>
+        <w:rPr>
+          <w:rFonts w:ascii="Courier New" w:hAnsi="Courier New" w:cs="Courier New"/>
+          <w:color w:val="FF0000"/>
+        </w:rPr>
+        <w:t>user</w:t>
+      </w:r>
+      <w:proofErr w:type="spellEnd"/>
+      <w:r>
+        <w:rPr>
+          <w:rFonts w:ascii="Courier New" w:hAnsi="Courier New" w:cs="Courier New"/>
+          <w:color w:val="FF0000"/>
+        </w:rPr>
+        <w:t xml:space="preserve"> SET </w:t>
+      </w:r>
+      <w:proofErr w:type="spellStart"/>
+      <w:r>
+        <w:rPr>
+          <w:rFonts w:ascii="Courier New" w:hAnsi="Courier New" w:cs="Courier New"/>
+          <w:color w:val="FF0000"/>
+        </w:rPr>
+        <w:t>admin</w:t>
+      </w:r>
+      <w:proofErr w:type="spellEnd"/>
+      <w:r>
+        <w:rPr>
+          <w:rFonts w:ascii="Courier New" w:hAnsi="Courier New" w:cs="Courier New"/>
+          <w:color w:val="FF0000"/>
+        </w:rPr>
+        <w:t xml:space="preserve"> = 1 WHERE </w:t>
+      </w:r>
+      <w:proofErr w:type="spellStart"/>
+      <w:r>
+        <w:rPr>
+          <w:rFonts w:ascii="Courier New" w:hAnsi="Courier New" w:cs="Courier New"/>
+          <w:color w:val="FF0000"/>
+        </w:rPr>
+        <w:t>benutzername</w:t>
+      </w:r>
+      <w:proofErr w:type="spellEnd"/>
+      <w:r>
+        <w:rPr>
+          <w:rFonts w:ascii="Courier New" w:hAnsi="Courier New" w:cs="Courier New"/>
+          <w:color w:val="FF0000"/>
+        </w:rPr>
+        <w:t xml:space="preserve"> = </w:t>
+      </w:r>
+      <w:r>
+        <w:rPr>
+          <w:rFonts w:ascii="Courier New" w:hAnsi="Courier New" w:cs="Courier New"/>
+          <w:color w:val="FF0000"/>
+        </w:rPr>
+        <w:t>'</w:t>
+      </w:r>
+      <w:proofErr w:type="spellStart"/>
+      <w:r>
+        <w:rPr>
+          <w:rFonts w:ascii="Courier New" w:hAnsi="Courier New" w:cs="Courier New"/>
+          <w:color w:val="FF0000"/>
+        </w:rPr>
+        <w:t>cassandra</w:t>
+      </w:r>
+      <w:proofErr w:type="spellEnd"/>
+      <w:r>
+        <w:rPr>
+          <w:rFonts w:ascii="Courier New" w:hAnsi="Courier New" w:cs="Courier New"/>
+        </w:rPr>
+        <w:t>'";</w:t>
+      </w:r>
+    </w:p>
+    <w:p>
+      <w:pPr>
+        <w:spacing w:after="0"/>
+        <w:rPr>
+          <w:rFonts w:ascii="Courier New" w:hAnsi="Courier New" w:cs="Courier New"/>
+        </w:rPr>
+      </w:pPr>
+    </w:p>
+    <w:p>
+      <w:pPr>
+        <w:spacing w:after="0"/>
+        <w:rPr>
+          <w:rFonts w:ascii="Courier New" w:hAnsi="Courier New" w:cs="Courier New"/>
+        </w:rPr>
+      </w:pPr>
+    </w:p>
+    <w:p>
+      <w:r>
+        <w:t>Passwörter von anderen Benutzern ändern</w:t>
+      </w:r>
+      <w:r>
+        <w:t>:</w:t>
+      </w:r>
+    </w:p>
+    <w:p>
+      <w:pPr>
+        <w:spacing w:after="0"/>
+        <w:rPr>
+          <w:rFonts w:ascii="Courier New" w:hAnsi="Courier New" w:cs="Courier New"/>
+        </w:rPr>
+      </w:pPr>
+      <w:r>
+        <w:rPr>
+          <w:rFonts w:ascii="Courier New" w:hAnsi="Courier New" w:cs="Courier New"/>
+        </w:rPr>
+        <w:t>$</w:t>
+      </w:r>
+      <w:proofErr w:type="spellStart"/>
+      <w:r>
+        <w:rPr>
+          <w:rFonts w:ascii="Courier New" w:hAnsi="Courier New" w:cs="Courier New"/>
+        </w:rPr>
+        <w:t>sql</w:t>
+      </w:r>
+      <w:proofErr w:type="spellEnd"/>
+      <w:r>
+        <w:rPr>
+          <w:rFonts w:ascii="Courier New" w:hAnsi="Courier New" w:cs="Courier New"/>
+        </w:rPr>
+        <w:t xml:space="preserve"> = "SELECT </w:t>
+      </w:r>
+      <w:proofErr w:type="spellStart"/>
+      <w:r>
+        <w:rPr>
+          <w:rFonts w:ascii="Courier New" w:hAnsi="Courier New" w:cs="Courier New"/>
+        </w:rPr>
+        <w:t>id_user</w:t>
+      </w:r>
+      <w:proofErr w:type="spellEnd"/>
+      <w:r>
+        <w:rPr>
+          <w:rFonts w:ascii="Courier New" w:hAnsi="Courier New" w:cs="Courier New"/>
+        </w:rPr>
+        <w:t xml:space="preserve">, </w:t>
+      </w:r>
+      <w:proofErr w:type="spellStart"/>
+      <w:r>
+        <w:rPr>
+          <w:rFonts w:ascii="Courier New" w:hAnsi="Courier New" w:cs="Courier New"/>
+        </w:rPr>
+        <w:t>benutzername</w:t>
+      </w:r>
+      <w:proofErr w:type="spellEnd"/>
+      <w:r>
+        <w:rPr>
+          <w:rFonts w:ascii="Courier New" w:hAnsi="Courier New" w:cs="Courier New"/>
+        </w:rPr>
+        <w:t xml:space="preserve">, </w:t>
+      </w:r>
+      <w:proofErr w:type="spellStart"/>
+      <w:r>
+        <w:rPr>
+          <w:rFonts w:ascii="Courier New" w:hAnsi="Courier New" w:cs="Courier New"/>
+        </w:rPr>
+        <w:t>passwort</w:t>
+      </w:r>
+      <w:proofErr w:type="spellEnd"/>
+      <w:r>
+        <w:rPr>
+          <w:rFonts w:ascii="Courier New" w:hAnsi="Courier New" w:cs="Courier New"/>
+        </w:rPr>
+        <w:t xml:space="preserve">, </w:t>
+      </w:r>
+      <w:proofErr w:type="spellStart"/>
+      <w:r>
+        <w:rPr>
+          <w:rFonts w:ascii="Courier New" w:hAnsi="Courier New" w:cs="Courier New"/>
+        </w:rPr>
+        <w:t>admin</w:t>
+      </w:r>
+      <w:proofErr w:type="spellEnd"/>
+      <w:r>
+        <w:rPr>
+          <w:rFonts w:ascii="Courier New" w:hAnsi="Courier New" w:cs="Courier New"/>
+        </w:rPr>
+        <w:t xml:space="preserve"> FROM </w:t>
+      </w:r>
+      <w:proofErr w:type="spellStart"/>
+      <w:r>
+        <w:rPr>
+          <w:rFonts w:ascii="Courier New" w:hAnsi="Courier New" w:cs="Courier New"/>
+        </w:rPr>
+        <w:t>user</w:t>
+      </w:r>
+      <w:proofErr w:type="spellEnd"/>
+      <w:r>
+        <w:rPr>
+          <w:rFonts w:ascii="Courier New" w:hAnsi="Courier New" w:cs="Courier New"/>
+        </w:rPr>
+        <w:t xml:space="preserve"> WHERE </w:t>
+      </w:r>
+      <w:proofErr w:type="spellStart"/>
+      <w:r>
+        <w:rPr>
+          <w:rFonts w:ascii="Courier New" w:hAnsi="Courier New" w:cs="Courier New"/>
+        </w:rPr>
+        <w:t>benutzername</w:t>
+      </w:r>
+      <w:proofErr w:type="spellEnd"/>
+      <w:r>
+        <w:rPr>
+          <w:rFonts w:ascii="Courier New" w:hAnsi="Courier New" w:cs="Courier New"/>
+        </w:rPr>
+        <w:t xml:space="preserve"> = '</w:t>
+      </w:r>
+      <w:proofErr w:type="spellStart"/>
+      <w:r>
+        <w:rPr>
+          <w:rFonts w:ascii="Courier New" w:hAnsi="Courier New" w:cs="Courier New"/>
+        </w:rPr>
+        <w:t>cassandra</w:t>
+      </w:r>
+      <w:proofErr w:type="spellEnd"/>
+      <w:r>
+        <w:rPr>
+          <w:rFonts w:ascii="Courier New" w:hAnsi="Courier New" w:cs="Courier New"/>
+        </w:rPr>
+        <w:t xml:space="preserve">' AND </w:t>
+      </w:r>
+      <w:proofErr w:type="spellStart"/>
+      <w:r>
+        <w:rPr>
+          <w:rFonts w:ascii="Courier New" w:hAnsi="Courier New" w:cs="Courier New"/>
+        </w:rPr>
+        <w:t>passwort</w:t>
+      </w:r>
+      <w:proofErr w:type="spellEnd"/>
+      <w:r>
+        <w:rPr>
+          <w:rFonts w:ascii="Courier New" w:hAnsi="Courier New" w:cs="Courier New"/>
+        </w:rPr>
+        <w:t xml:space="preserve"> = '</w:t>
+      </w:r>
+      <w:r>
+        <w:rPr>
+          <w:rFonts w:ascii="Courier New" w:hAnsi="Courier New" w:cs="Courier New"/>
+          <w:color w:val="FF0000"/>
+        </w:rPr>
+        <w:t xml:space="preserve">a'; UPDATE </w:t>
+      </w:r>
+      <w:proofErr w:type="spellStart"/>
+      <w:r>
+        <w:rPr>
+          <w:rFonts w:ascii="Courier New" w:hAnsi="Courier New" w:cs="Courier New"/>
+          <w:color w:val="FF0000"/>
+        </w:rPr>
+        <w:t>user</w:t>
+      </w:r>
+      <w:proofErr w:type="spellEnd"/>
+      <w:r>
+        <w:rPr>
+          <w:rFonts w:ascii="Courier New" w:hAnsi="Courier New" w:cs="Courier New"/>
+          <w:color w:val="FF0000"/>
+        </w:rPr>
+        <w:t xml:space="preserve"> SET </w:t>
+      </w:r>
+      <w:proofErr w:type="spellStart"/>
+      <w:r>
+        <w:rPr>
+          <w:rFonts w:ascii="Courier New" w:hAnsi="Courier New" w:cs="Courier New"/>
+          <w:color w:val="FF0000"/>
+        </w:rPr>
+        <w:t>passwort</w:t>
+      </w:r>
+      <w:proofErr w:type="spellEnd"/>
+      <w:r>
+        <w:rPr>
+          <w:rFonts w:ascii="Courier New" w:hAnsi="Courier New" w:cs="Courier New"/>
+          <w:color w:val="FF0000"/>
+        </w:rPr>
+        <w:t xml:space="preserve"> = </w:t>
+      </w:r>
+      <w:r>
+        <w:rPr>
+          <w:rFonts w:ascii="Courier New" w:hAnsi="Courier New" w:cs="Courier New"/>
+          <w:color w:val="FF0000"/>
+        </w:rPr>
+        <w:t>'</w:t>
+      </w:r>
+      <w:proofErr w:type="spellStart"/>
+      <w:r>
+        <w:rPr>
+          <w:rFonts w:ascii="Courier New" w:hAnsi="Courier New" w:cs="Courier New"/>
+          <w:color w:val="FF0000"/>
+        </w:rPr>
+        <w:t>hacked</w:t>
+      </w:r>
+      <w:proofErr w:type="spellEnd"/>
+      <w:r>
+        <w:rPr>
+          <w:rFonts w:ascii="Courier New" w:hAnsi="Courier New" w:cs="Courier New"/>
+          <w:color w:val="FF0000"/>
+        </w:rPr>
+        <w:t>'</w:t>
+      </w:r>
+      <w:r>
+        <w:rPr>
+          <w:rFonts w:ascii="Courier New" w:hAnsi="Courier New" w:cs="Courier New"/>
+          <w:color w:val="FF0000"/>
+        </w:rPr>
+        <w:t xml:space="preserve"> WHERE </w:t>
+      </w:r>
+      <w:proofErr w:type="spellStart"/>
+      <w:r>
+        <w:rPr>
+          <w:rFonts w:ascii="Courier New" w:hAnsi="Courier New" w:cs="Courier New"/>
+          <w:color w:val="FF0000"/>
+        </w:rPr>
+        <w:t>benutzername</w:t>
+      </w:r>
+      <w:proofErr w:type="spellEnd"/>
+      <w:r>
+        <w:rPr>
+          <w:rFonts w:ascii="Courier New" w:hAnsi="Courier New" w:cs="Courier New"/>
+          <w:color w:val="FF0000"/>
+        </w:rPr>
+        <w:t xml:space="preserve"> = '</w:t>
+      </w:r>
+      <w:r>
+        <w:rPr>
+          <w:rFonts w:ascii="Courier New" w:hAnsi="Courier New" w:cs="Courier New"/>
+          <w:color w:val="FF0000"/>
+        </w:rPr>
+        <w:t>dennis</w:t>
+      </w:r>
+      <w:r>
+        <w:rPr>
+          <w:rFonts w:ascii="Courier New" w:hAnsi="Courier New" w:cs="Courier New"/>
+        </w:rPr>
+        <w:t>'";</w:t>
+      </w:r>
+    </w:p>
+    <w:p>
+      <w:pPr>
+        <w:spacing w:after="0"/>
+        <w:rPr>
+          <w:rFonts w:ascii="Courier New" w:hAnsi="Courier New" w:cs="Courier New"/>
+        </w:rPr>
+      </w:pPr>
+    </w:p>
+    <w:p>
+      <w:pPr>
+        <w:spacing w:after="0"/>
+        <w:rPr>
+          <w:rFonts w:ascii="Courier New" w:hAnsi="Courier New" w:cs="Courier New"/>
+        </w:rPr>
+      </w:pPr>
+    </w:p>
+    <w:p>
+      <w:r>
+        <w:t>Benutzer löschen</w:t>
+      </w:r>
+      <w:r>
+        <w:t>:</w:t>
+      </w:r>
+    </w:p>
+    <w:p>
+      <w:pPr>
+        <w:spacing w:after="0"/>
+        <w:rPr>
+          <w:rFonts w:ascii="Courier New" w:hAnsi="Courier New" w:cs="Courier New"/>
+        </w:rPr>
+      </w:pPr>
+      <w:r>
+        <w:rPr>
+          <w:rFonts w:ascii="Courier New" w:hAnsi="Courier New" w:cs="Courier New"/>
+        </w:rPr>
+        <w:t>$</w:t>
+      </w:r>
+      <w:proofErr w:type="spellStart"/>
+      <w:r>
+        <w:rPr>
+          <w:rFonts w:ascii="Courier New" w:hAnsi="Courier New" w:cs="Courier New"/>
+        </w:rPr>
+        <w:t>sql</w:t>
+      </w:r>
+      <w:proofErr w:type="spellEnd"/>
+      <w:r>
+        <w:rPr>
+          <w:rFonts w:ascii="Courier New" w:hAnsi="Courier New" w:cs="Courier New"/>
+        </w:rPr>
+        <w:t xml:space="preserve"> = "SELECT </w:t>
+      </w:r>
+      <w:proofErr w:type="spellStart"/>
+      <w:r>
+        <w:rPr>
+          <w:rFonts w:ascii="Courier New" w:hAnsi="Courier New" w:cs="Courier New"/>
+        </w:rPr>
+        <w:t>id_user</w:t>
+      </w:r>
+      <w:proofErr w:type="spellEnd"/>
+      <w:r>
+        <w:rPr>
+          <w:rFonts w:ascii="Courier New" w:hAnsi="Courier New" w:cs="Courier New"/>
+        </w:rPr>
+        <w:t xml:space="preserve">, </w:t>
+      </w:r>
+      <w:proofErr w:type="spellStart"/>
+      <w:r>
+        <w:rPr>
+          <w:rFonts w:ascii="Courier New" w:hAnsi="Courier New" w:cs="Courier New"/>
+        </w:rPr>
+        <w:t>benutzername</w:t>
+      </w:r>
+      <w:proofErr w:type="spellEnd"/>
+      <w:r>
+        <w:rPr>
+          <w:rFonts w:ascii="Courier New" w:hAnsi="Courier New" w:cs="Courier New"/>
+        </w:rPr>
+        <w:t xml:space="preserve">, </w:t>
+      </w:r>
+      <w:proofErr w:type="spellStart"/>
+      <w:r>
+        <w:rPr>
+          <w:rFonts w:ascii="Courier New" w:hAnsi="Courier New" w:cs="Courier New"/>
+        </w:rPr>
+        <w:t>passwort</w:t>
+      </w:r>
+      <w:proofErr w:type="spellEnd"/>
+      <w:r>
+        <w:rPr>
+          <w:rFonts w:ascii="Courier New" w:hAnsi="Courier New" w:cs="Courier New"/>
+        </w:rPr>
+        <w:t xml:space="preserve">, </w:t>
+      </w:r>
+      <w:proofErr w:type="spellStart"/>
+      <w:r>
+        <w:rPr>
+          <w:rFonts w:ascii="Courier New" w:hAnsi="Courier New" w:cs="Courier New"/>
+        </w:rPr>
+        <w:t>admin</w:t>
+      </w:r>
+      <w:proofErr w:type="spellEnd"/>
+      <w:r>
+        <w:rPr>
+          <w:rFonts w:ascii="Courier New" w:hAnsi="Courier New" w:cs="Courier New"/>
+        </w:rPr>
+        <w:t xml:space="preserve"> FROM </w:t>
+      </w:r>
+      <w:proofErr w:type="spellStart"/>
+      <w:r>
+        <w:rPr>
+          <w:rFonts w:ascii="Courier New" w:hAnsi="Courier New" w:cs="Courier New"/>
+        </w:rPr>
+        <w:t>user</w:t>
+      </w:r>
+      <w:proofErr w:type="spellEnd"/>
+      <w:r>
+        <w:rPr>
+          <w:rFonts w:ascii="Courier New" w:hAnsi="Courier New" w:cs="Courier New"/>
+        </w:rPr>
+        <w:t xml:space="preserve"> WHERE </w:t>
+      </w:r>
+      <w:proofErr w:type="spellStart"/>
+      <w:r>
+        <w:rPr>
+          <w:rFonts w:ascii="Courier New" w:hAnsi="Courier New" w:cs="Courier New"/>
+        </w:rPr>
+        <w:t>benutzername</w:t>
+      </w:r>
+      <w:proofErr w:type="spellEnd"/>
+      <w:r>
+        <w:rPr>
+          <w:rFonts w:ascii="Courier New" w:hAnsi="Courier New" w:cs="Courier New"/>
+        </w:rPr>
+        <w:t xml:space="preserve"> = '</w:t>
+      </w:r>
+      <w:proofErr w:type="spellStart"/>
+      <w:r>
+        <w:rPr>
+          <w:rFonts w:ascii="Courier New" w:hAnsi="Courier New" w:cs="Courier New"/>
+        </w:rPr>
+        <w:t>cassandra</w:t>
+      </w:r>
+      <w:proofErr w:type="spellEnd"/>
+      <w:r>
+        <w:rPr>
+          <w:rFonts w:ascii="Courier New" w:hAnsi="Courier New" w:cs="Courier New"/>
+        </w:rPr>
+        <w:t xml:space="preserve">' AND </w:t>
+      </w:r>
+      <w:proofErr w:type="spellStart"/>
+      <w:r>
+        <w:rPr>
+          <w:rFonts w:ascii="Courier New" w:hAnsi="Courier New" w:cs="Courier New"/>
+        </w:rPr>
+        <w:t>passwort</w:t>
+      </w:r>
+      <w:proofErr w:type="spellEnd"/>
+      <w:r>
+        <w:rPr>
+          <w:rFonts w:ascii="Courier New" w:hAnsi="Courier New" w:cs="Courier New"/>
+        </w:rPr>
+        <w:t xml:space="preserve"> = '</w:t>
+      </w:r>
+      <w:r>
+        <w:rPr>
+          <w:rFonts w:ascii="Courier New" w:hAnsi="Courier New" w:cs="Courier New"/>
+          <w:color w:val="FF0000"/>
+        </w:rPr>
+        <w:t xml:space="preserve">a'; </w:t>
+      </w:r>
+      <w:r>
+        <w:rPr>
+          <w:rFonts w:ascii="Courier New" w:hAnsi="Courier New" w:cs="Courier New"/>
+          <w:color w:val="FF0000"/>
+        </w:rPr>
+        <w:t xml:space="preserve">DELETE FROM </w:t>
+      </w:r>
+      <w:proofErr w:type="spellStart"/>
+      <w:r>
+        <w:rPr>
+          <w:rFonts w:ascii="Courier New" w:hAnsi="Courier New" w:cs="Courier New"/>
+          <w:color w:val="FF0000"/>
+        </w:rPr>
+        <w:t>user</w:t>
+      </w:r>
+      <w:proofErr w:type="spellEnd"/>
+      <w:r>
+        <w:rPr>
+          <w:rFonts w:ascii="Courier New" w:hAnsi="Courier New" w:cs="Courier New"/>
+          <w:color w:val="FF0000"/>
+        </w:rPr>
+        <w:t xml:space="preserve"> </w:t>
+      </w:r>
+      <w:r>
+        <w:rPr>
+          <w:rFonts w:ascii="Courier New" w:hAnsi="Courier New" w:cs="Courier New"/>
+          <w:color w:val="FF0000"/>
+        </w:rPr>
+        <w:t xml:space="preserve">WHERE </w:t>
+      </w:r>
+      <w:proofErr w:type="spellStart"/>
+      <w:r>
+        <w:rPr>
+          <w:rFonts w:ascii="Courier New" w:hAnsi="Courier New" w:cs="Courier New"/>
+          <w:color w:val="FF0000"/>
+        </w:rPr>
+        <w:t>benutzername</w:t>
+      </w:r>
+      <w:proofErr w:type="spellEnd"/>
+      <w:r>
+        <w:rPr>
+          <w:rFonts w:ascii="Courier New" w:hAnsi="Courier New" w:cs="Courier New"/>
+          <w:color w:val="FF0000"/>
+        </w:rPr>
+        <w:t xml:space="preserve"> = '</w:t>
+      </w:r>
+      <w:r>
+        <w:rPr>
+          <w:rFonts w:ascii="Courier New" w:hAnsi="Courier New" w:cs="Courier New"/>
+          <w:color w:val="FF0000"/>
+        </w:rPr>
+        <w:t>dennis</w:t>
+      </w:r>
+      <w:r>
+        <w:rPr>
+          <w:rFonts w:ascii="Courier New" w:hAnsi="Courier New" w:cs="Courier New"/>
+        </w:rPr>
+        <w:t>'";</w:t>
+      </w:r>
+    </w:p>
+    <w:p/>
+    <w:p>
+      <w:r>
+        <w:t xml:space="preserve">Damit solche </w:t>
+      </w:r>
+      <w:r>
+        <w:t>Angriffe verteidigt werden können, haben wir mit den Prepared Statements gearbeitet</w:t>
+      </w:r>
+      <w:r>
+        <w:t>:</w:t>
+      </w:r>
+    </w:p>
+    <w:p>
+      <w:pPr>
+        <w:spacing w:after="0"/>
+        <w:rPr>
+          <w:rFonts w:ascii="Courier New" w:hAnsi="Courier New" w:cs="Courier New"/>
+          <w:lang w:val="en-US"/>
+        </w:rPr>
+      </w:pPr>
+      <w:r>
+        <w:rPr>
+          <w:rFonts w:ascii="Courier New" w:hAnsi="Courier New" w:cs="Courier New"/>
+          <w:lang w:val="en-US"/>
+        </w:rPr>
+        <w:t>$</w:t>
+      </w:r>
+      <w:proofErr w:type="spellStart"/>
+      <w:r>
+        <w:rPr>
+          <w:rFonts w:ascii="Courier New" w:hAnsi="Courier New" w:cs="Courier New"/>
+          <w:lang w:val="en-US"/>
+        </w:rPr>
+        <w:t>sql</w:t>
+      </w:r>
+      <w:proofErr w:type="spellEnd"/>
+      <w:r>
+        <w:rPr>
+          <w:rFonts w:ascii="Courier New" w:hAnsi="Courier New" w:cs="Courier New"/>
+          <w:lang w:val="en-US"/>
+        </w:rPr>
+        <w:t xml:space="preserve"> = "SELECT </w:t>
+      </w:r>
+      <w:proofErr w:type="spellStart"/>
+      <w:r>
+        <w:rPr>
+          <w:rFonts w:ascii="Courier New" w:hAnsi="Courier New" w:cs="Courier New"/>
+          <w:lang w:val="en-US"/>
+        </w:rPr>
+        <w:t>id_user</w:t>
+      </w:r>
+      <w:proofErr w:type="spellEnd"/>
+      <w:r>
+        <w:rPr>
+          <w:rFonts w:ascii="Courier New" w:hAnsi="Courier New" w:cs="Courier New"/>
+          <w:lang w:val="en-US"/>
+        </w:rPr>
+        <w:t xml:space="preserve">, </w:t>
+      </w:r>
+      <w:proofErr w:type="spellStart"/>
+      <w:r>
+        <w:rPr>
+          <w:rFonts w:ascii="Courier New" w:hAnsi="Courier New" w:cs="Courier New"/>
+          <w:lang w:val="en-US"/>
+        </w:rPr>
+        <w:t>benutzername</w:t>
+      </w:r>
+      <w:proofErr w:type="spellEnd"/>
+      <w:r>
+        <w:rPr>
+          <w:rFonts w:ascii="Courier New" w:hAnsi="Courier New" w:cs="Courier New"/>
+          <w:lang w:val="en-US"/>
+        </w:rPr>
+        <w:t xml:space="preserve">, </w:t>
+      </w:r>
+      <w:proofErr w:type="spellStart"/>
+      <w:r>
+        <w:rPr>
+          <w:rFonts w:ascii="Courier New" w:hAnsi="Courier New" w:cs="Courier New"/>
+          <w:lang w:val="en-US"/>
+        </w:rPr>
+        <w:t>passwort</w:t>
+      </w:r>
+      <w:proofErr w:type="spellEnd"/>
+      <w:r>
+        <w:rPr>
+          <w:rFonts w:ascii="Courier New" w:hAnsi="Courier New" w:cs="Courier New"/>
+          <w:lang w:val="en-US"/>
+        </w:rPr>
+        <w:t xml:space="preserve">, admin FROM user WHERE </w:t>
+      </w:r>
+      <w:proofErr w:type="spellStart"/>
+      <w:r>
+        <w:rPr>
+          <w:rFonts w:ascii="Courier New" w:hAnsi="Courier New" w:cs="Courier New"/>
+          <w:lang w:val="en-US"/>
+        </w:rPr>
+        <w:t>benutzername</w:t>
+      </w:r>
+      <w:proofErr w:type="spellEnd"/>
+      <w:r>
+        <w:rPr>
+          <w:rFonts w:ascii="Courier New" w:hAnsi="Courier New" w:cs="Courier New"/>
+          <w:lang w:val="en-US"/>
+        </w:rPr>
+        <w:t xml:space="preserve"> </w:t>
+      </w:r>
+      <w:proofErr w:type="gramStart"/>
+      <w:r>
+        <w:rPr>
+          <w:rFonts w:ascii="Courier New" w:hAnsi="Courier New" w:cs="Courier New"/>
+          <w:lang w:val="en-US"/>
+        </w:rPr>
+        <w:t>= :username</w:t>
+      </w:r>
+      <w:proofErr w:type="gramEnd"/>
+      <w:r>
+        <w:rPr>
+          <w:rFonts w:ascii="Courier New" w:hAnsi="Courier New" w:cs="Courier New"/>
+          <w:lang w:val="en-US"/>
+        </w:rPr>
+        <w:t>";</w:t>
+      </w:r>
+    </w:p>
+    <w:p>
+      <w:pPr>
+        <w:spacing w:after="0"/>
+        <w:rPr>
+          <w:rFonts w:ascii="Courier New" w:hAnsi="Courier New" w:cs="Courier New"/>
+          <w:lang w:val="en-US"/>
+        </w:rPr>
+      </w:pPr>
+    </w:p>
+    <w:p>
+      <w:pPr>
+        <w:spacing w:after="0"/>
+        <w:rPr>
+          <w:rFonts w:ascii="Courier New" w:hAnsi="Courier New" w:cs="Courier New"/>
+          <w:lang w:val="en-US"/>
+        </w:rPr>
+      </w:pPr>
+      <w:r>
+        <w:rPr>
+          <w:rFonts w:ascii="Courier New" w:hAnsi="Courier New" w:cs="Courier New"/>
+          <w:lang w:val="en-US"/>
+        </w:rPr>
+        <w:t>$</w:t>
+      </w:r>
+      <w:proofErr w:type="spellStart"/>
+      <w:r>
+        <w:rPr>
+          <w:rFonts w:ascii="Courier New" w:hAnsi="Courier New" w:cs="Courier New"/>
+          <w:lang w:val="en-US"/>
+        </w:rPr>
+        <w:t>stmt</w:t>
+      </w:r>
+      <w:proofErr w:type="spellEnd"/>
+      <w:r>
+        <w:rPr>
+          <w:rFonts w:ascii="Courier New" w:hAnsi="Courier New" w:cs="Courier New"/>
+          <w:lang w:val="en-US"/>
+        </w:rPr>
+        <w:t xml:space="preserve"> = $</w:t>
+      </w:r>
+      <w:proofErr w:type="spellStart"/>
+      <w:r>
+        <w:rPr>
+          <w:rFonts w:ascii="Courier New" w:hAnsi="Courier New" w:cs="Courier New"/>
+          <w:lang w:val="en-US"/>
+        </w:rPr>
+        <w:t>db</w:t>
+      </w:r>
+      <w:proofErr w:type="spellEnd"/>
+      <w:r>
+        <w:rPr>
+          <w:rFonts w:ascii="Courier New" w:hAnsi="Courier New" w:cs="Courier New"/>
+          <w:lang w:val="en-US"/>
+        </w:rPr>
+        <w:t>-&gt;prepare($</w:t>
+      </w:r>
+      <w:proofErr w:type="spellStart"/>
+      <w:r>
+        <w:rPr>
+          <w:rFonts w:ascii="Courier New" w:hAnsi="Courier New" w:cs="Courier New"/>
+          <w:lang w:val="en-US"/>
+        </w:rPr>
+        <w:t>sql</w:t>
+      </w:r>
+      <w:proofErr w:type="spellEnd"/>
+      <w:r>
+        <w:rPr>
+          <w:rFonts w:ascii="Courier New" w:hAnsi="Courier New" w:cs="Courier New"/>
+          <w:lang w:val="en-US"/>
+        </w:rPr>
+        <w:t>);</w:t>
+      </w:r>
+    </w:p>
+    <w:p>
+      <w:pPr>
+        <w:spacing w:after="0"/>
+        <w:rPr>
+          <w:rFonts w:ascii="Courier New" w:hAnsi="Courier New" w:cs="Courier New"/>
+          <w:lang w:val="en-US"/>
+        </w:rPr>
+      </w:pPr>
+      <w:r>
+        <w:rPr>
+          <w:rFonts w:ascii="Courier New" w:hAnsi="Courier New" w:cs="Courier New"/>
+          <w:lang w:val="en-US"/>
+        </w:rPr>
+        <w:t>$</w:t>
+      </w:r>
+      <w:proofErr w:type="spellStart"/>
+      <w:r>
+        <w:rPr>
+          <w:rFonts w:ascii="Courier New" w:hAnsi="Courier New" w:cs="Courier New"/>
+          <w:lang w:val="en-US"/>
+        </w:rPr>
+        <w:t>stmt</w:t>
+      </w:r>
+      <w:proofErr w:type="spellEnd"/>
+      <w:r>
+        <w:rPr>
+          <w:rFonts w:ascii="Courier New" w:hAnsi="Courier New" w:cs="Courier New"/>
+          <w:lang w:val="en-US"/>
+        </w:rPr>
+        <w:t>-&gt;</w:t>
+      </w:r>
+      <w:proofErr w:type="gramStart"/>
+      <w:r>
+        <w:rPr>
+          <w:rFonts w:ascii="Courier New" w:hAnsi="Courier New" w:cs="Courier New"/>
+          <w:lang w:val="en-US"/>
+        </w:rPr>
+        <w:t>execute(</w:t>
+      </w:r>
+      <w:proofErr w:type="gramEnd"/>
+      <w:r>
+        <w:rPr>
+          <w:rFonts w:ascii="Courier New" w:hAnsi="Courier New" w:cs="Courier New"/>
+          <w:lang w:val="en-US"/>
+        </w:rPr>
+        <w:t>array(</w:t>
+      </w:r>
+    </w:p>
+    <w:p>
+      <w:pPr>
+        <w:spacing w:after="0"/>
+        <w:rPr>
+          <w:rFonts w:ascii="Courier New" w:hAnsi="Courier New" w:cs="Courier New"/>
+          <w:lang w:val="en-US"/>
+        </w:rPr>
+      </w:pPr>
+      <w:r>
+        <w:rPr>
+          <w:rFonts w:ascii="Courier New" w:hAnsi="Courier New" w:cs="Courier New"/>
+          <w:lang w:val="en-US"/>
+        </w:rPr>
+        <w:t xml:space="preserve"> </w:t>
+      </w:r>
+      <w:r>
+        <w:rPr>
+          <w:rFonts w:ascii="Courier New" w:hAnsi="Courier New" w:cs="Courier New"/>
+          <w:lang w:val="en-US"/>
+        </w:rPr>
+        <w:t>'username' =&gt; $username</w:t>
+      </w:r>
+    </w:p>
+    <w:p>
+      <w:pPr>
+        <w:spacing w:after="0"/>
+        <w:rPr>
+          <w:rFonts w:ascii="Courier New" w:hAnsi="Courier New" w:cs="Courier New"/>
+          <w:lang w:val="en-US"/>
+        </w:rPr>
+      </w:pPr>
+      <w:r>
+        <w:rPr>
+          <w:rFonts w:ascii="Courier New" w:hAnsi="Courier New" w:cs="Courier New"/>
+          <w:lang w:val="en-US"/>
+        </w:rPr>
+        <w:t>));</w:t>
+      </w:r>
+    </w:p>
+    <w:p>
+      <w:pPr>
+        <w:spacing w:after="0"/>
+        <w:rPr>
+          <w:rFonts w:ascii="Courier New" w:hAnsi="Courier New" w:cs="Courier New"/>
+          <w:lang w:val="en-US"/>
+        </w:rPr>
+      </w:pPr>
+    </w:p>
+    <w:p>
+      <w:r>
+        <w:t>Da der Benutzername in der D</w:t>
+      </w:r>
+      <w:r>
+        <w:t>atenbank ein Unique-Key ist, reicht der Filter für den Benutzernamen. In einer darauffolgenden Überprüfung wird dann auch das Passwort zusammen mit der ID geprüft.</w:t>
+      </w:r>
+    </w:p>
+    <w:p>
+      <w:r>
+        <w:lastRenderedPageBreak/>
+        <w:t xml:space="preserve">Um dies aber auch noch doppelt abzusichern, </w:t>
+      </w:r>
+      <w:r>
+        <w:t xml:space="preserve">haben wir auch noch eine Serverseitige Feldüberprüfung implementiert. Diese wird zusammen mit den Feldeinschränkungen in der Datenbank </w:t>
+      </w:r>
+      <w:r>
+        <w:t>überprüft:</w:t>
+      </w:r>
+    </w:p>
+    <w:tbl>
+      <w:tblPr>
+        <w:tblStyle w:val="Tabellenraster"/>
+        <w:tblW w:w="0" w:type="auto"/>
+        <w:tblLook w:val="04A0" w:firstRow="1" w:lastRow="0" w:firstColumn="1" w:lastColumn="0" w:noHBand="0" w:noVBand="1"/>
+      </w:tblPr>
+      <w:tblGrid>
+        <w:gridCol w:w="3020"/>
+        <w:gridCol w:w="3021"/>
+        <w:gridCol w:w="3021"/>
+      </w:tblGrid>
+      <w:tr>
+        <w:tc>
+          <w:tcPr>
+            <w:tcW w:w="3020" w:type="dxa"/>
+          </w:tcPr>
+          <w:p>
+            <w:pPr>
+              <w:rPr>
+                <w:b/>
+              </w:rPr>
+            </w:pPr>
+            <w:r>
+              <w:rPr>
+                <w:b/>
+              </w:rPr>
+              <w:t>Name des Feldes</w:t>
+            </w:r>
+          </w:p>
+        </w:tc>
+        <w:tc>
+          <w:tcPr>
+            <w:tcW w:w="3021" w:type="dxa"/>
+          </w:tcPr>
+          <w:p>
+            <w:pPr>
+              <w:rPr>
+                <w:b/>
+              </w:rPr>
+            </w:pPr>
+            <w:r>
+              <w:rPr>
+                <w:b/>
+              </w:rPr>
+              <w:t>Max. zulässige Zeichen</w:t>
+            </w:r>
+          </w:p>
+        </w:tc>
+        <w:tc>
+          <w:tcPr>
+            <w:tcW w:w="3021" w:type="dxa"/>
+          </w:tcPr>
+          <w:p>
+            <w:pPr>
+              <w:rPr>
+                <w:b/>
+              </w:rPr>
+            </w:pPr>
+            <w:r>
+              <w:rPr>
+                <w:b/>
+              </w:rPr>
+              <w:t>Erlaubte Zeichen</w:t>
+            </w:r>
+          </w:p>
+        </w:tc>
+      </w:tr>
+      <w:tr>
+        <w:tc>
+          <w:tcPr>
+            <w:tcW w:w="3020" w:type="dxa"/>
+          </w:tcPr>
+          <w:p>
+            <w:r>
+              <w:t>Username</w:t>
+            </w:r>
+          </w:p>
+        </w:tc>
+        <w:tc>
+          <w:tcPr>
+            <w:tcW w:w="3021" w:type="dxa"/>
+          </w:tcPr>
+          <w:p>
+            <w:r>
+              <w:t>50</w:t>
+            </w:r>
+          </w:p>
+        </w:tc>
+        <w:tc>
+          <w:tcPr>
+            <w:tcW w:w="3021" w:type="dxa"/>
+          </w:tcPr>
+          <w:p>
+            <w:r>
+              <w:t>[a-</w:t>
+            </w:r>
+            <w:proofErr w:type="spellStart"/>
+            <w:r>
+              <w:t>zA</w:t>
+            </w:r>
+            <w:proofErr w:type="spellEnd"/>
+            <w:r>
+              <w:t>-</w:t>
+            </w:r>
+            <w:proofErr w:type="gramStart"/>
+            <w:r>
+              <w:t>Z</w:t>
+            </w:r>
+            <w:r>
+              <w:t>][</w:t>
+            </w:r>
+            <w:proofErr w:type="gramEnd"/>
+            <w:r>
+              <w:t>0-9]</w:t>
+            </w:r>
+          </w:p>
+        </w:tc>
+      </w:tr>
+      <w:tr>
+        <w:tc>
+          <w:tcPr>
+            <w:tcW w:w="3020" w:type="dxa"/>
+          </w:tcPr>
+          <w:p>
+            <w:r>
+              <w:t>Password</w:t>
+            </w:r>
+          </w:p>
+        </w:tc>
+        <w:tc>
+          <w:tcPr>
+            <w:tcW w:w="3021" w:type="dxa"/>
+          </w:tcPr>
+          <w:p>
+            <w:r>
+              <w:t>128</w:t>
+            </w:r>
+          </w:p>
+        </w:tc>
+        <w:tc>
+          <w:tcPr>
+            <w:tcW w:w="3021" w:type="dxa"/>
+          </w:tcPr>
+          <w:p>
+            <w:r>
+              <w:t>[a-</w:t>
+            </w:r>
+            <w:proofErr w:type="spellStart"/>
+            <w:r>
+              <w:t>zA</w:t>
+            </w:r>
+            <w:proofErr w:type="spellEnd"/>
+            <w:r>
+              <w:t>-Z][0-9][$!?]</w:t>
+            </w:r>
+            <w:bookmarkStart w:id="5" w:name="_GoBack"/>
+            <w:bookmarkEnd w:id="5"/>
+          </w:p>
+        </w:tc>
+      </w:tr>
+    </w:tbl>
     <w:p/>
     <w:sectPr>
       <w:pgSz w:w="11906" w:h="16838"/>
@@ -780,6 +2765,127 @@
     </w:sectPr>
   </w:body>
 </w:document>
+</file>
+
+<file path=word/numbering.xml><?xml version="1.0" encoding="utf-8"?>
+<w:numbering xmlns:wpc="http://schemas.microsoft.com/office/word/2010/wordprocessingCanvas" xmlns:cx="http://schemas.microsoft.com/office/drawing/2014/chartex" xmlns:cx1="http://schemas.microsoft.com/office/drawing/2015/9/8/chartex" xmlns:cx2="http://schemas.microsoft.com/office/drawing/2015/10/21/chartex" xmlns:cx3="http://schemas.microsoft.com/office/drawing/2016/5/9/chartex" xmlns:cx4="http://schemas.microsoft.com/office/drawing/2016/5/10/chartex" xmlns:cx5="http://schemas.microsoft.com/office/drawing/2016/5/11/chartex" xmlns:cx6="http://schemas.microsoft.com/office/drawing/2016/5/12/chartex" xmlns:cx7="http://schemas.microsoft.com/office/drawing/2016/5/13/chartex" xmlns:cx8="http://schemas.microsoft.com/office/drawing/2016/5/14/chartex" xmlns:mc="http://schemas.openxmlformats.org/markup-compatibility/2006" xmlns:aink="http://schemas.microsoft.com/office/drawing/2016/ink" xmlns:am3d="http://schemas.microsoft.com/office/drawing/2017/model3d" xmlns:o="urn:schemas-microsoft-com:office:office" xmlns:r="http://schemas.openxmlformats.org/officeDocument/2006/relationships" xmlns:m="http://schemas.openxmlformats.org/officeDocument/2006/math" xmlns:v="urn:schemas-microsoft-com:vml" xmlns:wp14="http://schemas.microsoft.com/office/word/2010/wordprocessingDrawing" xmlns:wp="http://schemas.openxmlformats.org/drawingml/2006/wordprocessingDrawing" xmlns:w10="urn:schemas-microsoft-com:office:word" xmlns:w="http://schemas.openxmlformats.org/wordprocessingml/2006/main" xmlns:w14="http://schemas.microsoft.com/office/word/2010/wordml" xmlns:w15="http://schemas.microsoft.com/office/word/2012/wordml" xmlns:w16cid="http://schemas.microsoft.com/office/word/2016/wordml/cid" xmlns:w16se="http://schemas.microsoft.com/office/word/2015/wordml/symex" xmlns:wpg="http://schemas.microsoft.com/office/word/2010/wordprocessingGroup" xmlns:wpi="http://schemas.microsoft.com/office/word/2010/wordprocessingInk" xmlns:wne="http://schemas.microsoft.com/office/word/2006/wordml" xmlns:wps="http://schemas.microsoft.com/office/word/2010/wordprocessingShape" mc:Ignorable="w14 w15 w16se w16cid wp14">
+  <w:abstractNum w:abstractNumId="0" w15:restartNumberingAfterBreak="0">
+    <w:nsid w:val="3F50230A"/>
+    <w:multiLevelType w:val="hybridMultilevel"/>
+    <w:tmpl w:val="CB865B34"/>
+    <w:lvl w:ilvl="0" w:tplc="08070001">
+      <w:start w:val="1"/>
+      <w:numFmt w:val="bullet"/>
+      <w:lvlText w:val=""/>
+      <w:lvlJc w:val="left"/>
+      <w:pPr>
+        <w:ind w:left="720" w:hanging="360"/>
+      </w:pPr>
+      <w:rPr>
+        <w:rFonts w:ascii="Symbol" w:hAnsi="Symbol" w:hint="default"/>
+      </w:rPr>
+    </w:lvl>
+    <w:lvl w:ilvl="1" w:tplc="08070003" w:tentative="1">
+      <w:start w:val="1"/>
+      <w:numFmt w:val="bullet"/>
+      <w:lvlText w:val="o"/>
+      <w:lvlJc w:val="left"/>
+      <w:pPr>
+        <w:ind w:left="1440" w:hanging="360"/>
+      </w:pPr>
+      <w:rPr>
+        <w:rFonts w:ascii="Courier New" w:hAnsi="Courier New" w:cs="Courier New" w:hint="default"/>
+      </w:rPr>
+    </w:lvl>
+    <w:lvl w:ilvl="2" w:tplc="08070005" w:tentative="1">
+      <w:start w:val="1"/>
+      <w:numFmt w:val="bullet"/>
+      <w:lvlText w:val=""/>
+      <w:lvlJc w:val="left"/>
+      <w:pPr>
+        <w:ind w:left="2160" w:hanging="360"/>
+      </w:pPr>
+      <w:rPr>
+        <w:rFonts w:ascii="Wingdings" w:hAnsi="Wingdings" w:hint="default"/>
+      </w:rPr>
+    </w:lvl>
+    <w:lvl w:ilvl="3" w:tplc="08070001" w:tentative="1">
+      <w:start w:val="1"/>
+      <w:numFmt w:val="bullet"/>
+      <w:lvlText w:val=""/>
+      <w:lvlJc w:val="left"/>
+      <w:pPr>
+        <w:ind w:left="2880" w:hanging="360"/>
+      </w:pPr>
+      <w:rPr>
+        <w:rFonts w:ascii="Symbol" w:hAnsi="Symbol" w:hint="default"/>
+      </w:rPr>
+    </w:lvl>
+    <w:lvl w:ilvl="4" w:tplc="08070003" w:tentative="1">
+      <w:start w:val="1"/>
+      <w:numFmt w:val="bullet"/>
+      <w:lvlText w:val="o"/>
+      <w:lvlJc w:val="left"/>
+      <w:pPr>
+        <w:ind w:left="3600" w:hanging="360"/>
+      </w:pPr>
+      <w:rPr>
+        <w:rFonts w:ascii="Courier New" w:hAnsi="Courier New" w:cs="Courier New" w:hint="default"/>
+      </w:rPr>
+    </w:lvl>
+    <w:lvl w:ilvl="5" w:tplc="08070005" w:tentative="1">
+      <w:start w:val="1"/>
+      <w:numFmt w:val="bullet"/>
+      <w:lvlText w:val=""/>
+      <w:lvlJc w:val="left"/>
+      <w:pPr>
+        <w:ind w:left="4320" w:hanging="360"/>
+      </w:pPr>
+      <w:rPr>
+        <w:rFonts w:ascii="Wingdings" w:hAnsi="Wingdings" w:hint="default"/>
+      </w:rPr>
+    </w:lvl>
+    <w:lvl w:ilvl="6" w:tplc="08070001" w:tentative="1">
+      <w:start w:val="1"/>
+      <w:numFmt w:val="bullet"/>
+      <w:lvlText w:val=""/>
+      <w:lvlJc w:val="left"/>
+      <w:pPr>
+        <w:ind w:left="5040" w:hanging="360"/>
+      </w:pPr>
+      <w:rPr>
+        <w:rFonts w:ascii="Symbol" w:hAnsi="Symbol" w:hint="default"/>
+      </w:rPr>
+    </w:lvl>
+    <w:lvl w:ilvl="7" w:tplc="08070003" w:tentative="1">
+      <w:start w:val="1"/>
+      <w:numFmt w:val="bullet"/>
+      <w:lvlText w:val="o"/>
+      <w:lvlJc w:val="left"/>
+      <w:pPr>
+        <w:ind w:left="5760" w:hanging="360"/>
+      </w:pPr>
+      <w:rPr>
+        <w:rFonts w:ascii="Courier New" w:hAnsi="Courier New" w:cs="Courier New" w:hint="default"/>
+      </w:rPr>
+    </w:lvl>
+    <w:lvl w:ilvl="8" w:tplc="08070005" w:tentative="1">
+      <w:start w:val="1"/>
+      <w:numFmt w:val="bullet"/>
+      <w:lvlText w:val=""/>
+      <w:lvlJc w:val="left"/>
+      <w:pPr>
+        <w:ind w:left="6480" w:hanging="360"/>
+      </w:pPr>
+      <w:rPr>
+        <w:rFonts w:ascii="Wingdings" w:hAnsi="Wingdings" w:hint="default"/>
+      </w:rPr>
+    </w:lvl>
+  </w:abstractNum>
+  <w:num w:numId="1">
+    <w:abstractNumId w:val="0"/>
+  </w:num>
+</w:numbering>
 </file>
 
 <file path=word/styles.xml><?xml version="1.0" encoding="utf-8"?>
@@ -1201,6 +3307,28 @@
       <w:szCs w:val="32"/>
     </w:rPr>
   </w:style>
+  <w:style w:type="paragraph" w:styleId="berschrift2">
+    <w:name w:val="heading 2"/>
+    <w:basedOn w:val="Standard"/>
+    <w:next w:val="Standard"/>
+    <w:link w:val="berschrift2Zchn"/>
+    <w:uiPriority w:val="9"/>
+    <w:unhideWhenUsed/>
+    <w:qFormat/>
+    <w:rsid w:val="0043473A"/>
+    <w:pPr>
+      <w:keepNext/>
+      <w:keepLines/>
+      <w:spacing w:before="40" w:after="0"/>
+      <w:outlineLvl w:val="1"/>
+    </w:pPr>
+    <w:rPr>
+      <w:rFonts w:asciiTheme="majorHAnsi" w:eastAsiaTheme="majorEastAsia" w:hAnsiTheme="majorHAnsi" w:cstheme="majorBidi"/>
+      <w:color w:val="2F5496" w:themeColor="accent1" w:themeShade="BF"/>
+      <w:sz w:val="26"/>
+      <w:szCs w:val="26"/>
+    </w:rPr>
+  </w:style>
   <w:style w:type="character" w:default="1" w:styleId="Absatz-Standardschriftart">
     <w:name w:val="Default Paragraph Font"/>
     <w:uiPriority w:val="1"/>
@@ -1331,6 +3459,43 @@
       <w:color w:val="0563C1" w:themeColor="hyperlink"/>
       <w:u w:val="single"/>
     </w:rPr>
+  </w:style>
+  <w:style w:type="character" w:customStyle="1" w:styleId="berschrift2Zchn">
+    <w:name w:val="Überschrift 2 Zchn"/>
+    <w:basedOn w:val="Absatz-Standardschriftart"/>
+    <w:link w:val="berschrift2"/>
+    <w:uiPriority w:val="9"/>
+    <w:rsid w:val="0043473A"/>
+    <w:rPr>
+      <w:rFonts w:asciiTheme="majorHAnsi" w:eastAsiaTheme="majorEastAsia" w:hAnsiTheme="majorHAnsi" w:cstheme="majorBidi"/>
+      <w:color w:val="2F5496" w:themeColor="accent1" w:themeShade="BF"/>
+      <w:sz w:val="26"/>
+      <w:szCs w:val="26"/>
+    </w:rPr>
+  </w:style>
+  <w:style w:type="paragraph" w:styleId="Verzeichnis2">
+    <w:name w:val="toc 2"/>
+    <w:basedOn w:val="Standard"/>
+    <w:next w:val="Standard"/>
+    <w:autoRedefine/>
+    <w:uiPriority w:val="39"/>
+    <w:unhideWhenUsed/>
+    <w:rsid w:val="00CD5128"/>
+    <w:pPr>
+      <w:spacing w:after="100"/>
+      <w:ind w:left="220"/>
+    </w:pPr>
+  </w:style>
+  <w:style w:type="paragraph" w:styleId="Listenabsatz">
+    <w:name w:val="List Paragraph"/>
+    <w:basedOn w:val="Standard"/>
+    <w:uiPriority w:val="34"/>
+    <w:qFormat/>
+    <w:rsid w:val="0005220C"/>
+    <w:pPr>
+      <w:ind w:left="720"/>
+      <w:contextualSpacing/>
+    </w:pPr>
   </w:style>
 </w:styles>
 </file>
@@ -1635,7 +3800,7 @@
 </file>
 
 <file path=customXml/itemProps1.xml><?xml version="1.0" encoding="utf-8"?>
-<ds:datastoreItem xmlns:ds="http://schemas.openxmlformats.org/officeDocument/2006/customXml" ds:itemID="{51310E3B-FA8B-408E-8AD4-0D92B6C32A47}">
+<ds:datastoreItem xmlns:ds="http://schemas.openxmlformats.org/officeDocument/2006/customXml" ds:itemID="{BB9CCD29-DC00-40D9-8702-9A51370C0ABB}">
   <ds:schemaRefs>
     <ds:schemaRef ds:uri="http://schemas.openxmlformats.org/officeDocument/2006/bibliography"/>
   </ds:schemaRefs>

</xml_diff>